<commit_message>
updating caRefDoc (author and date styles added)
</commit_message>
<xml_diff>
--- a/inst/rmarkdown/templates/Church_Army_Word/skeleton/caRefDoc.docx
+++ b/inst/rmarkdown/templates/Church_Army_Word/skeleton/caRefDoc.docx
@@ -1,8 +1,11 @@
 
 <file path=word/document.xml><?xml version="1.0" encoding="utf-8"?>
-<w:document xmlns:wpc="http://schemas.microsoft.com/office/word/2010/wordprocessingCanvas" xmlns:cx="http://schemas.microsoft.com/office/drawing/2014/chartex" xmlns:cx1="http://schemas.microsoft.com/office/drawing/2015/9/8/chartex" xmlns:cx2="http://schemas.microsoft.com/office/drawing/2015/10/21/chartex" xmlns:cx3="http://schemas.microsoft.com/office/drawing/2016/5/9/chartex" xmlns:cx4="http://schemas.microsoft.com/office/drawing/2016/5/10/chartex" xmlns:cx5="http://schemas.microsoft.com/office/drawing/2016/5/11/chartex" xmlns:cx6="http://schemas.microsoft.com/office/drawing/2016/5/12/chartex" xmlns:cx7="http://schemas.microsoft.com/office/drawing/2016/5/13/chartex" xmlns:cx8="http://schemas.microsoft.com/office/drawing/2016/5/14/chartex" xmlns:mc="http://schemas.openxmlformats.org/markup-compatibility/2006" xmlns:aink="http://schemas.microsoft.com/office/drawing/2016/ink" xmlns:am3d="http://schemas.microsoft.com/office/drawing/2017/model3d" xmlns:o="urn:schemas-microsoft-com:office:office" xmlns:r="http://schemas.openxmlformats.org/officeDocument/2006/relationships" xmlns:m="http://schemas.openxmlformats.org/officeDocument/2006/math" xmlns:v="urn:schemas-microsoft-com:vml" xmlns:wp14="http://schemas.microsoft.com/office/word/2010/wordprocessingDrawing" xmlns:wp="http://schemas.openxmlformats.org/drawingml/2006/wordprocessingDrawing" xmlns:w10="urn:schemas-microsoft-com:office:word" xmlns:w="http://schemas.openxmlformats.org/wordprocessingml/2006/main" xmlns:w14="http://schemas.microsoft.com/office/word/2010/wordml" xmlns:w15="http://schemas.microsoft.com/office/word/2012/wordml" xmlns:w16se="http://schemas.microsoft.com/office/word/2015/wordml/symex" xmlns:wpg="http://schemas.microsoft.com/office/word/2010/wordprocessingGroup" xmlns:wpi="http://schemas.microsoft.com/office/word/2010/wordprocessingInk" xmlns:wne="http://schemas.microsoft.com/office/word/2006/wordml" xmlns:wps="http://schemas.microsoft.com/office/word/2010/wordprocessingShape" mc:Ignorable="w14 w15 w16se wp14">
+<w:document xmlns:wpc="http://schemas.microsoft.com/office/word/2010/wordprocessingCanvas" xmlns:cx="http://schemas.microsoft.com/office/drawing/2014/chartex" xmlns:cx1="http://schemas.microsoft.com/office/drawing/2015/9/8/chartex" xmlns:cx2="http://schemas.microsoft.com/office/drawing/2015/10/21/chartex" xmlns:cx3="http://schemas.microsoft.com/office/drawing/2016/5/9/chartex" xmlns:cx4="http://schemas.microsoft.com/office/drawing/2016/5/10/chartex" xmlns:cx5="http://schemas.microsoft.com/office/drawing/2016/5/11/chartex" xmlns:cx6="http://schemas.microsoft.com/office/drawing/2016/5/12/chartex" xmlns:cx7="http://schemas.microsoft.com/office/drawing/2016/5/13/chartex" xmlns:cx8="http://schemas.microsoft.com/office/drawing/2016/5/14/chartex" xmlns:mc="http://schemas.openxmlformats.org/markup-compatibility/2006" xmlns:aink="http://schemas.microsoft.com/office/drawing/2016/ink" xmlns:am3d="http://schemas.microsoft.com/office/drawing/2017/model3d" xmlns:o="urn:schemas-microsoft-com:office:office" xmlns:r="http://schemas.openxmlformats.org/officeDocument/2006/relationships" xmlns:m="http://schemas.openxmlformats.org/officeDocument/2006/math" xmlns:v="urn:schemas-microsoft-com:vml" xmlns:wp14="http://schemas.microsoft.com/office/word/2010/wordprocessingDrawing" xmlns:wp="http://schemas.openxmlformats.org/drawingml/2006/wordprocessingDrawing" xmlns:w10="urn:schemas-microsoft-com:office:word" xmlns:w="http://schemas.openxmlformats.org/wordprocessingml/2006/main" xmlns:w14="http://schemas.microsoft.com/office/word/2010/wordml" xmlns:w15="http://schemas.microsoft.com/office/word/2012/wordml" xmlns:w16cid="http://schemas.microsoft.com/office/word/2016/wordml/cid" xmlns:w16se="http://schemas.microsoft.com/office/word/2015/wordml/symex" xmlns:wpg="http://schemas.microsoft.com/office/word/2010/wordprocessingGroup" xmlns:wpi="http://schemas.microsoft.com/office/word/2010/wordprocessingInk" xmlns:wne="http://schemas.microsoft.com/office/word/2006/wordml" xmlns:wps="http://schemas.microsoft.com/office/word/2010/wordprocessingShape" mc:Ignorable="w14 w15 w16se w16cid wp14">
   <w:body>
     <w:p>
+      <w:pPr>
+        <w:pStyle w:val="Author"/>
+      </w:pPr>
       <w:bookmarkStart w:id="0" w:name="_GoBack"/>
       <w:bookmarkEnd w:id="0"/>
     </w:p>
@@ -17,7 +20,7 @@
 </file>
 
 <file path=word/styles.xml><?xml version="1.0" encoding="utf-8"?>
-<w:styles xmlns:mc="http://schemas.openxmlformats.org/markup-compatibility/2006" xmlns:r="http://schemas.openxmlformats.org/officeDocument/2006/relationships" xmlns:w="http://schemas.openxmlformats.org/wordprocessingml/2006/main" xmlns:w14="http://schemas.microsoft.com/office/word/2010/wordml" xmlns:w15="http://schemas.microsoft.com/office/word/2012/wordml" xmlns:w16se="http://schemas.microsoft.com/office/word/2015/wordml/symex" mc:Ignorable="w14 w15 w16se">
+<w:styles xmlns:mc="http://schemas.openxmlformats.org/markup-compatibility/2006" xmlns:r="http://schemas.openxmlformats.org/officeDocument/2006/relationships" xmlns:w="http://schemas.openxmlformats.org/wordprocessingml/2006/main" xmlns:w14="http://schemas.microsoft.com/office/word/2010/wordml" xmlns:w15="http://schemas.microsoft.com/office/word/2012/wordml" xmlns:w16cid="http://schemas.microsoft.com/office/word/2016/wordml/cid" xmlns:w16se="http://schemas.microsoft.com/office/word/2015/wordml/symex" mc:Ignorable="w14 w15 w16se w16cid">
   <w:docDefaults>
     <w:rPrDefault>
       <w:rPr>
@@ -110,7 +113,7 @@
     <w:lsdException w:name="Message Header" w:semiHidden="1" w:unhideWhenUsed="1"/>
     <w:lsdException w:name="Subtitle" w:uiPriority="11" w:qFormat="1"/>
     <w:lsdException w:name="Salutation" w:semiHidden="1" w:unhideWhenUsed="1"/>
-    <w:lsdException w:name="Date" w:semiHidden="1" w:unhideWhenUsed="1"/>
+    <w:lsdException w:name="Date" w:semiHidden="1" w:uiPriority="0" w:unhideWhenUsed="1" w:qFormat="1"/>
     <w:lsdException w:name="Body Text First Indent" w:semiHidden="1" w:unhideWhenUsed="1"/>
     <w:lsdException w:name="Body Text First Indent 2" w:semiHidden="1" w:unhideWhenUsed="1"/>
     <w:lsdException w:name="Note Heading" w:semiHidden="1" w:unhideWhenUsed="1"/>
@@ -545,6 +548,119 @@
       <w:szCs w:val="24"/>
     </w:rPr>
   </w:style>
+  <w:style w:type="paragraph" w:styleId="Title">
+    <w:name w:val="Title"/>
+    <w:basedOn w:val="Normal"/>
+    <w:next w:val="Normal"/>
+    <w:link w:val="TitleChar"/>
+    <w:uiPriority w:val="10"/>
+    <w:qFormat/>
+    <w:rsid w:val="00204633"/>
+    <w:pPr>
+      <w:spacing w:after="0" w:line="240" w:lineRule="auto"/>
+      <w:contextualSpacing/>
+    </w:pPr>
+    <w:rPr>
+      <w:rFonts w:asciiTheme="majorHAnsi" w:eastAsiaTheme="majorEastAsia" w:hAnsiTheme="majorHAnsi" w:cstheme="majorBidi"/>
+      <w:color w:val="E84619"/>
+      <w:spacing w:val="-10"/>
+      <w:kern w:val="28"/>
+      <w:sz w:val="56"/>
+      <w:szCs w:val="56"/>
+    </w:rPr>
+  </w:style>
+  <w:style w:type="character" w:customStyle="1" w:styleId="TitleChar">
+    <w:name w:val="Title Char"/>
+    <w:basedOn w:val="DefaultParagraphFont"/>
+    <w:link w:val="Title"/>
+    <w:uiPriority w:val="10"/>
+    <w:rsid w:val="00204633"/>
+    <w:rPr>
+      <w:rFonts w:asciiTheme="majorHAnsi" w:eastAsiaTheme="majorEastAsia" w:hAnsiTheme="majorHAnsi" w:cstheme="majorBidi"/>
+      <w:color w:val="E84619"/>
+      <w:spacing w:val="-10"/>
+      <w:kern w:val="28"/>
+      <w:sz w:val="56"/>
+      <w:szCs w:val="56"/>
+    </w:rPr>
+  </w:style>
+  <w:style w:type="paragraph" w:customStyle="1" w:styleId="Author">
+    <w:name w:val="Author"/>
+    <w:basedOn w:val="Title"/>
+    <w:link w:val="AuthorChar"/>
+    <w:qFormat/>
+    <w:rsid w:val="00204633"/>
+    <w:rPr>
+      <w:rFonts w:ascii="Trebuchet MS" w:hAnsi="Trebuchet MS"/>
+      <w:color w:val="6C8D94"/>
+      <w:sz w:val="28"/>
+    </w:rPr>
+  </w:style>
+  <w:style w:type="paragraph" w:styleId="Date">
+    <w:name w:val="Date"/>
+    <w:next w:val="BodyText"/>
+    <w:link w:val="DateChar"/>
+    <w:qFormat/>
+    <w:rsid w:val="0094319D"/>
+    <w:pPr>
+      <w:keepNext/>
+      <w:keepLines/>
+      <w:spacing w:after="200" w:line="240" w:lineRule="auto"/>
+      <w:jc w:val="center"/>
+    </w:pPr>
+    <w:rPr>
+      <w:color w:val="6C8D94"/>
+      <w:sz w:val="24"/>
+      <w:szCs w:val="24"/>
+      <w:lang w:val="en-US"/>
+    </w:rPr>
+  </w:style>
+  <w:style w:type="character" w:customStyle="1" w:styleId="AuthorChar">
+    <w:name w:val="Author Char"/>
+    <w:basedOn w:val="TitleChar"/>
+    <w:link w:val="Author"/>
+    <w:rsid w:val="00204633"/>
+    <w:rPr>
+      <w:rFonts w:ascii="Trebuchet MS" w:eastAsiaTheme="majorEastAsia" w:hAnsi="Trebuchet MS" w:cstheme="majorBidi"/>
+      <w:color w:val="6C8D94"/>
+      <w:spacing w:val="-10"/>
+      <w:kern w:val="28"/>
+      <w:sz w:val="28"/>
+      <w:szCs w:val="56"/>
+    </w:rPr>
+  </w:style>
+  <w:style w:type="character" w:customStyle="1" w:styleId="DateChar">
+    <w:name w:val="Date Char"/>
+    <w:basedOn w:val="DefaultParagraphFont"/>
+    <w:link w:val="Date"/>
+    <w:rsid w:val="0094319D"/>
+    <w:rPr>
+      <w:color w:val="6C8D94"/>
+      <w:sz w:val="24"/>
+      <w:szCs w:val="24"/>
+      <w:lang w:val="en-US"/>
+    </w:rPr>
+  </w:style>
+  <w:style w:type="paragraph" w:styleId="BodyText">
+    <w:name w:val="Body Text"/>
+    <w:basedOn w:val="Normal"/>
+    <w:link w:val="BodyTextChar"/>
+    <w:uiPriority w:val="99"/>
+    <w:semiHidden/>
+    <w:unhideWhenUsed/>
+    <w:rsid w:val="0094319D"/>
+    <w:pPr>
+      <w:spacing w:after="120"/>
+    </w:pPr>
+  </w:style>
+  <w:style w:type="character" w:customStyle="1" w:styleId="BodyTextChar">
+    <w:name w:val="Body Text Char"/>
+    <w:basedOn w:val="DefaultParagraphFont"/>
+    <w:link w:val="BodyText"/>
+    <w:uiPriority w:val="99"/>
+    <w:semiHidden/>
+    <w:rsid w:val="0094319D"/>
+  </w:style>
 </w:styles>
 </file>
 
@@ -747,4 +863,16 @@
     </a:ext>
   </a:extLst>
 </a:theme>
+</file>
+
+<file path=customXml/item1.xml><?xml version="1.0" encoding="utf-8"?>
+<b:Sources xmlns:b="http://schemas.openxmlformats.org/officeDocument/2006/bibliography" xmlns="http://schemas.openxmlformats.org/officeDocument/2006/bibliography" SelectedStyle="\APASixthEditionOfficeOnline.xsl" StyleName="APA" Version="6"/>
+</file>
+
+<file path=customXml/itemProps1.xml><?xml version="1.0" encoding="utf-8"?>
+<ds:datastoreItem xmlns:ds="http://schemas.openxmlformats.org/officeDocument/2006/customXml" ds:itemID="{C62DAE26-B659-44CC-ABBE-3DEFC6DD2784}">
+  <ds:schemaRefs>
+    <ds:schemaRef ds:uri="http://schemas.openxmlformats.org/officeDocument/2006/bibliography"/>
+  </ds:schemaRefs>
+</ds:datastoreItem>
 </file>
</xml_diff>

<commit_message>
adjusting spacing in ref doc
</commit_message>
<xml_diff>
--- a/inst/rmarkdown/templates/Church_Army_Word/skeleton/caRefDoc.docx
+++ b/inst/rmarkdown/templates/Church_Army_Word/skeleton/caRefDoc.docx
@@ -4,7 +4,7 @@
   <w:body>
     <w:p>
       <w:pPr>
-        <w:pStyle w:val="Author"/>
+        <w:pStyle w:val="Title"/>
       </w:pPr>
       <w:bookmarkStart w:id="0" w:name="_GoBack"/>
       <w:bookmarkEnd w:id="0"/>
@@ -555,9 +555,9 @@
     <w:link w:val="TitleChar"/>
     <w:uiPriority w:val="10"/>
     <w:qFormat/>
-    <w:rsid w:val="00204633"/>
+    <w:rsid w:val="00E630F8"/>
     <w:pPr>
-      <w:spacing w:after="0" w:line="240" w:lineRule="auto"/>
+      <w:spacing w:before="480" w:after="480" w:line="240" w:lineRule="auto"/>
       <w:contextualSpacing/>
     </w:pPr>
     <w:rPr>
@@ -574,7 +574,7 @@
     <w:basedOn w:val="DefaultParagraphFont"/>
     <w:link w:val="Title"/>
     <w:uiPriority w:val="10"/>
-    <w:rsid w:val="00204633"/>
+    <w:rsid w:val="00E630F8"/>
     <w:rPr>
       <w:rFonts w:asciiTheme="majorHAnsi" w:eastAsiaTheme="majorEastAsia" w:hAnsiTheme="majorHAnsi" w:cstheme="majorBidi"/>
       <w:color w:val="E84619"/>
@@ -589,7 +589,10 @@
     <w:basedOn w:val="Title"/>
     <w:link w:val="AuthorChar"/>
     <w:qFormat/>
-    <w:rsid w:val="00204633"/>
+    <w:rsid w:val="00E630F8"/>
+    <w:pPr>
+      <w:spacing w:before="360" w:after="360"/>
+    </w:pPr>
     <w:rPr>
       <w:rFonts w:ascii="Trebuchet MS" w:hAnsi="Trebuchet MS"/>
       <w:color w:val="6C8D94"/>
@@ -601,11 +604,11 @@
     <w:next w:val="BodyText"/>
     <w:link w:val="DateChar"/>
     <w:qFormat/>
-    <w:rsid w:val="0094319D"/>
+    <w:rsid w:val="00E630F8"/>
     <w:pPr>
       <w:keepNext/>
       <w:keepLines/>
-      <w:spacing w:after="200" w:line="240" w:lineRule="auto"/>
+      <w:spacing w:before="120" w:after="320" w:line="240" w:lineRule="auto"/>
       <w:jc w:val="center"/>
     </w:pPr>
     <w:rPr>
@@ -619,7 +622,7 @@
     <w:name w:val="Author Char"/>
     <w:basedOn w:val="TitleChar"/>
     <w:link w:val="Author"/>
-    <w:rsid w:val="00204633"/>
+    <w:rsid w:val="00E630F8"/>
     <w:rPr>
       <w:rFonts w:ascii="Trebuchet MS" w:eastAsiaTheme="majorEastAsia" w:hAnsi="Trebuchet MS" w:cstheme="majorBidi"/>
       <w:color w:val="6C8D94"/>
@@ -633,7 +636,7 @@
     <w:name w:val="Date Char"/>
     <w:basedOn w:val="DefaultParagraphFont"/>
     <w:link w:val="Date"/>
-    <w:rsid w:val="0094319D"/>
+    <w:rsid w:val="00E630F8"/>
     <w:rPr>
       <w:color w:val="6C8D94"/>
       <w:sz w:val="24"/>
@@ -870,7 +873,7 @@
 </file>
 
 <file path=customXml/itemProps1.xml><?xml version="1.0" encoding="utf-8"?>
-<ds:datastoreItem xmlns:ds="http://schemas.openxmlformats.org/officeDocument/2006/customXml" ds:itemID="{C62DAE26-B659-44CC-ABBE-3DEFC6DD2784}">
+<ds:datastoreItem xmlns:ds="http://schemas.openxmlformats.org/officeDocument/2006/customXml" ds:itemID="{DFF292BC-27FB-4CE2-AF79-C4CC71D25A08}">
   <ds:schemaRefs>
     <ds:schemaRef ds:uri="http://schemas.openxmlformats.org/officeDocument/2006/bibliography"/>
   </ds:schemaRefs>

</xml_diff>

<commit_message>
centralised ref doc headings, added secret heading
</commit_message>
<xml_diff>
--- a/inst/rmarkdown/templates/Church_Army_Word/skeleton/caRefDoc.docx
+++ b/inst/rmarkdown/templates/Church_Army_Word/skeleton/caRefDoc.docx
@@ -4,8 +4,73 @@
   <w:body>
     <w:p>
       <w:pPr>
-        <w:pStyle w:val="Title"/>
+        <w:pStyle w:val="Heading1"/>
       </w:pPr>
+      <w:r>
+        <w:t>Heading 1</w:t>
+      </w:r>
+    </w:p>
+    <w:p>
+      <w:pPr>
+        <w:pStyle w:val="Heading2"/>
+      </w:pPr>
+      <w:r>
+        <w:t>Heading 2</w:t>
+      </w:r>
+    </w:p>
+    <w:p>
+      <w:pPr>
+        <w:pStyle w:val="Heading3"/>
+      </w:pPr>
+      <w:r>
+        <w:t>Heading 3</w:t>
+      </w:r>
+    </w:p>
+    <w:p>
+      <w:pPr>
+        <w:pStyle w:val="Heading4"/>
+        <w:rPr>
+          <w:rFonts w:asciiTheme="minorHAnsi" w:hAnsiTheme="minorHAnsi"/>
+          <w:color w:val="E84619"/>
+        </w:rPr>
+      </w:pPr>
+      <w:r>
+        <w:rPr>
+          <w:rFonts w:asciiTheme="minorHAnsi" w:hAnsiTheme="minorHAnsi"/>
+          <w:color w:val="E84619"/>
+        </w:rPr>
+        <w:t>Heading 4</w:t>
+      </w:r>
+    </w:p>
+    <w:p>
+      <w:pPr>
+        <w:pStyle w:val="Heading5"/>
+        <w:rPr>
+          <w:sz w:val="48"/>
+          <w:szCs w:val="48"/>
+        </w:rPr>
+      </w:pPr>
+      <w:r>
+        <w:rPr>
+          <w:sz w:val="48"/>
+          <w:szCs w:val="48"/>
+        </w:rPr>
+        <w:lastRenderedPageBreak/>
+        <w:t xml:space="preserve">Don’t edit this heading </w:t>
+      </w:r>
+    </w:p>
+    <w:p>
+      <w:r>
+        <w:t xml:space="preserve">(It’s used secretly to produce </w:t>
+      </w:r>
+      <w:proofErr w:type="spellStart"/>
+      <w:r>
+        <w:t>pagebreaks</w:t>
+      </w:r>
+      <w:proofErr w:type="spellEnd"/>
+      <w:r>
+        <w:t>, which is complicated to do for Word in Rmarkdown.</w:t>
+      </w:r>
       <w:bookmarkStart w:id="0" w:name="_GoBack"/>
       <w:bookmarkEnd w:id="0"/>
     </w:p>
@@ -445,7 +510,6 @@
     <w:next w:val="Normal"/>
     <w:link w:val="Heading2Char"/>
     <w:uiPriority w:val="9"/>
-    <w:semiHidden/>
     <w:unhideWhenUsed/>
     <w:qFormat/>
     <w:rsid w:val="00BD057C"/>
@@ -468,7 +532,6 @@
     <w:next w:val="Normal"/>
     <w:link w:val="Heading3Char"/>
     <w:uiPriority w:val="9"/>
-    <w:semiHidden/>
     <w:unhideWhenUsed/>
     <w:qFormat/>
     <w:rsid w:val="00BD057C"/>
@@ -478,6 +541,50 @@
     <w:rPr>
       <w:sz w:val="24"/>
       <w:szCs w:val="24"/>
+    </w:rPr>
+  </w:style>
+  <w:style w:type="paragraph" w:styleId="Heading4">
+    <w:name w:val="heading 4"/>
+    <w:basedOn w:val="Normal"/>
+    <w:next w:val="Normal"/>
+    <w:link w:val="Heading4Char"/>
+    <w:uiPriority w:val="9"/>
+    <w:unhideWhenUsed/>
+    <w:qFormat/>
+    <w:rsid w:val="00DA436E"/>
+    <w:pPr>
+      <w:keepNext/>
+      <w:keepLines/>
+      <w:spacing w:before="40" w:after="0"/>
+      <w:outlineLvl w:val="3"/>
+    </w:pPr>
+    <w:rPr>
+      <w:rFonts w:asciiTheme="majorHAnsi" w:eastAsiaTheme="majorEastAsia" w:hAnsiTheme="majorHAnsi" w:cstheme="majorBidi"/>
+      <w:i/>
+      <w:iCs/>
+      <w:color w:val="AE3311" w:themeColor="accent1" w:themeShade="BF"/>
+    </w:rPr>
+  </w:style>
+  <w:style w:type="paragraph" w:styleId="Heading5">
+    <w:name w:val="heading 5"/>
+    <w:basedOn w:val="Normal"/>
+    <w:next w:val="Normal"/>
+    <w:link w:val="Heading5Char"/>
+    <w:uiPriority w:val="9"/>
+    <w:unhideWhenUsed/>
+    <w:qFormat/>
+    <w:rsid w:val="00DA436E"/>
+    <w:pPr>
+      <w:keepNext/>
+      <w:keepLines/>
+      <w:pageBreakBefore/>
+      <w:spacing w:before="40" w:after="0"/>
+      <w:outlineLvl w:val="4"/>
+    </w:pPr>
+    <w:rPr>
+      <w:rFonts w:ascii="Algerian" w:eastAsiaTheme="majorEastAsia" w:hAnsi="Algerian" w:cstheme="majorBidi"/>
+      <w:color w:val="92D050"/>
+      <w:sz w:val="4"/>
     </w:rPr>
   </w:style>
   <w:style w:type="character" w:default="1" w:styleId="DefaultParagraphFont">
@@ -525,7 +632,6 @@
     <w:basedOn w:val="DefaultParagraphFont"/>
     <w:link w:val="Heading2"/>
     <w:uiPriority w:val="9"/>
-    <w:semiHidden/>
     <w:rsid w:val="00BD057C"/>
     <w:rPr>
       <w:rFonts w:eastAsiaTheme="majorEastAsia" w:cstheme="majorBidi"/>
@@ -539,7 +645,6 @@
     <w:basedOn w:val="DefaultParagraphFont"/>
     <w:link w:val="Heading3"/>
     <w:uiPriority w:val="9"/>
-    <w:semiHidden/>
     <w:rsid w:val="00BD057C"/>
     <w:rPr>
       <w:rFonts w:eastAsiaTheme="majorEastAsia" w:cstheme="majorBidi"/>
@@ -555,9 +660,9 @@
     <w:link w:val="TitleChar"/>
     <w:uiPriority w:val="10"/>
     <w:qFormat/>
-    <w:rsid w:val="00E630F8"/>
+    <w:rsid w:val="00DA436E"/>
     <w:pPr>
-      <w:spacing w:before="480" w:after="480" w:line="240" w:lineRule="auto"/>
+      <w:spacing w:before="480" w:after="480" w:line="360" w:lineRule="auto"/>
       <w:contextualSpacing/>
     </w:pPr>
     <w:rPr>
@@ -574,7 +679,7 @@
     <w:basedOn w:val="DefaultParagraphFont"/>
     <w:link w:val="Title"/>
     <w:uiPriority w:val="10"/>
-    <w:rsid w:val="00E630F8"/>
+    <w:rsid w:val="00DA436E"/>
     <w:rPr>
       <w:rFonts w:asciiTheme="majorHAnsi" w:eastAsiaTheme="majorEastAsia" w:hAnsiTheme="majorHAnsi" w:cstheme="majorBidi"/>
       <w:color w:val="E84619"/>
@@ -604,11 +709,11 @@
     <w:next w:val="BodyText"/>
     <w:link w:val="DateChar"/>
     <w:qFormat/>
-    <w:rsid w:val="00E630F8"/>
+    <w:rsid w:val="00DA436E"/>
     <w:pPr>
       <w:keepNext/>
       <w:keepLines/>
-      <w:spacing w:before="120" w:after="320" w:line="240" w:lineRule="auto"/>
+      <w:spacing w:before="120" w:after="320" w:line="360" w:lineRule="auto"/>
       <w:jc w:val="center"/>
     </w:pPr>
     <w:rPr>
@@ -636,7 +741,7 @@
     <w:name w:val="Date Char"/>
     <w:basedOn w:val="DefaultParagraphFont"/>
     <w:link w:val="Date"/>
-    <w:rsid w:val="00E630F8"/>
+    <w:rsid w:val="00DA436E"/>
     <w:rPr>
       <w:color w:val="6C8D94"/>
       <w:sz w:val="24"/>
@@ -663,6 +768,31 @@
     <w:uiPriority w:val="99"/>
     <w:semiHidden/>
     <w:rsid w:val="0094319D"/>
+  </w:style>
+  <w:style w:type="character" w:customStyle="1" w:styleId="Heading4Char">
+    <w:name w:val="Heading 4 Char"/>
+    <w:basedOn w:val="DefaultParagraphFont"/>
+    <w:link w:val="Heading4"/>
+    <w:uiPriority w:val="9"/>
+    <w:rsid w:val="00DA436E"/>
+    <w:rPr>
+      <w:rFonts w:asciiTheme="majorHAnsi" w:eastAsiaTheme="majorEastAsia" w:hAnsiTheme="majorHAnsi" w:cstheme="majorBidi"/>
+      <w:i/>
+      <w:iCs/>
+      <w:color w:val="AE3311" w:themeColor="accent1" w:themeShade="BF"/>
+    </w:rPr>
+  </w:style>
+  <w:style w:type="character" w:customStyle="1" w:styleId="Heading5Char">
+    <w:name w:val="Heading 5 Char"/>
+    <w:basedOn w:val="DefaultParagraphFont"/>
+    <w:link w:val="Heading5"/>
+    <w:uiPriority w:val="9"/>
+    <w:rsid w:val="00DA436E"/>
+    <w:rPr>
+      <w:rFonts w:ascii="Algerian" w:eastAsiaTheme="majorEastAsia" w:hAnsi="Algerian" w:cstheme="majorBidi"/>
+      <w:color w:val="92D050"/>
+      <w:sz w:val="4"/>
+    </w:rPr>
   </w:style>
 </w:styles>
 </file>
@@ -873,7 +1003,7 @@
 </file>
 
 <file path=customXml/itemProps1.xml><?xml version="1.0" encoding="utf-8"?>
-<ds:datastoreItem xmlns:ds="http://schemas.openxmlformats.org/officeDocument/2006/customXml" ds:itemID="{DFF292BC-27FB-4CE2-AF79-C4CC71D25A08}">
+<ds:datastoreItem xmlns:ds="http://schemas.openxmlformats.org/officeDocument/2006/customXml" ds:itemID="{126FB338-053A-4D13-851D-0268EFB0FD76}">
   <ds:schemaRefs>
     <ds:schemaRef ds:uri="http://schemas.openxmlformats.org/officeDocument/2006/bibliography"/>
   </ds:schemaRefs>

</xml_diff>